<commit_message>
source added in databases csv
</commit_message>
<xml_diff>
--- a/Lit_survey/Notes Wu 2017 - digitization projects _ma.docx
+++ b/Lit_survey/Notes Wu 2017 - digitization projects _ma.docx
@@ -1,6 +1,6 @@
 
 <file path=word/document.xml><?xml version="1.0" encoding="utf-8"?>
-<w:document xmlns:wpc="http://schemas.microsoft.com/office/word/2010/wordprocessingCanvas" xmlns:cx="http://schemas.microsoft.com/office/drawing/2014/chartex" xmlns:cx1="http://schemas.microsoft.com/office/drawing/2015/9/8/chartex" xmlns:cx2="http://schemas.microsoft.com/office/drawing/2015/10/21/chartex" xmlns:cx3="http://schemas.microsoft.com/office/drawing/2016/5/9/chartex" xmlns:cx4="http://schemas.microsoft.com/office/drawing/2016/5/10/chartex" xmlns:cx5="http://schemas.microsoft.com/office/drawing/2016/5/11/chartex" xmlns:cx6="http://schemas.microsoft.com/office/drawing/2016/5/12/chartex" xmlns:cx7="http://schemas.microsoft.com/office/drawing/2016/5/13/chartex" xmlns:cx8="http://schemas.microsoft.com/office/drawing/2016/5/14/chartex" xmlns:mc="http://schemas.openxmlformats.org/markup-compatibility/2006" xmlns:aink="http://schemas.microsoft.com/office/drawing/2016/ink" xmlns:am3d="http://schemas.microsoft.com/office/drawing/2017/model3d" xmlns:o="urn:schemas-microsoft-com:office:office" xmlns:r="http://schemas.openxmlformats.org/officeDocument/2006/relationships" xmlns:m="http://schemas.openxmlformats.org/officeDocument/2006/math" xmlns:v="urn:schemas-microsoft-com:vml" xmlns:wp14="http://schemas.microsoft.com/office/word/2010/wordprocessingDrawing" xmlns:wp="http://schemas.openxmlformats.org/drawingml/2006/wordprocessingDrawing" xmlns:w10="urn:schemas-microsoft-com:office:word" xmlns:w="http://schemas.openxmlformats.org/wordprocessingml/2006/main" xmlns:w14="http://schemas.microsoft.com/office/word/2010/wordml" xmlns:w15="http://schemas.microsoft.com/office/word/2012/wordml" xmlns:w16cid="http://schemas.microsoft.com/office/word/2016/wordml/cid" xmlns:w16se="http://schemas.microsoft.com/office/word/2015/wordml/symex" xmlns:wpg="http://schemas.microsoft.com/office/word/2010/wordprocessingGroup" xmlns:wpi="http://schemas.microsoft.com/office/word/2010/wordprocessingInk" xmlns:wne="http://schemas.microsoft.com/office/word/2006/wordml" xmlns:wps="http://schemas.microsoft.com/office/word/2010/wordprocessingShape" mc:Ignorable="w14 w15 w16se w16cid wp14">
+<w:document xmlns:wpc="http://schemas.microsoft.com/office/word/2010/wordprocessingCanvas" xmlns:cx="http://schemas.microsoft.com/office/drawing/2014/chartex" xmlns:cx1="http://schemas.microsoft.com/office/drawing/2015/9/8/chartex" xmlns:mc="http://schemas.openxmlformats.org/markup-compatibility/2006" xmlns:o="urn:schemas-microsoft-com:office:office" xmlns:r="http://schemas.openxmlformats.org/officeDocument/2006/relationships" xmlns:m="http://schemas.openxmlformats.org/officeDocument/2006/math" xmlns:v="urn:schemas-microsoft-com:vml" xmlns:wp14="http://schemas.microsoft.com/office/word/2010/wordprocessingDrawing" xmlns:wp="http://schemas.openxmlformats.org/drawingml/2006/wordprocessingDrawing" xmlns:w10="urn:schemas-microsoft-com:office:word" xmlns:w="http://schemas.openxmlformats.org/wordprocessingml/2006/main" xmlns:w14="http://schemas.microsoft.com/office/word/2010/wordml" xmlns:w15="http://schemas.microsoft.com/office/word/2012/wordml" xmlns:w16se="http://schemas.microsoft.com/office/word/2015/wordml/symex" xmlns:wpg="http://schemas.microsoft.com/office/word/2010/wordprocessingGroup" xmlns:wpi="http://schemas.microsoft.com/office/word/2010/wordprocessingInk" xmlns:wne="http://schemas.microsoft.com/office/word/2006/wordml" xmlns:wps="http://schemas.microsoft.com/office/word/2010/wordprocessingShape" mc:Ignorable="w14 w15 w16se wp14">
   <w:body>
     <w:p>
       <w:r>
@@ -104,6 +104,7 @@
       </w:r>
       <w:r>
         <w:rPr>
+          <w:rFonts w:ascii="Calibri" w:hAnsi="Calibri" w:cs="Calibri"/>
           <w:sz w:val="20"/>
         </w:rPr>
         <w:t>(Wu 2017)</w:t>
@@ -115,9 +116,6 @@
     <w:p>
       <w:pPr>
         <w:pStyle w:val="Bibliography"/>
-        <w:rPr>
-          <w:rFonts w:ascii="Calibri" w:hAnsi="Calibri" w:cs="Calibri"/>
-        </w:rPr>
       </w:pPr>
       <w:r>
         <w:fldChar w:fldCharType="begin"/>
@@ -129,73 +127,34 @@
         <w:fldChar w:fldCharType="separate"/>
       </w:r>
       <w:r>
-        <w:rPr>
-          <w:rFonts w:ascii="Calibri" w:hAnsi="Calibri" w:cs="Calibri"/>
-        </w:rPr>
         <w:t>Wu Fangzhi [</w:t>
       </w:r>
       <w:r>
-        <w:rPr>
-          <w:rFonts w:ascii="Calibri" w:hAnsi="Calibri" w:cs="Calibri"/>
-        </w:rPr>
         <w:t>吴方枝</w:t>
       </w:r>
       <w:r>
-        <w:rPr>
-          <w:rFonts w:ascii="Calibri" w:hAnsi="Calibri" w:cs="Calibri"/>
-        </w:rPr>
-        <w:t xml:space="preserve">]. 2017. </w:t>
-      </w:r>
-      <w:r>
-        <w:rPr>
-          <w:rFonts w:ascii="Calibri" w:hAnsi="Calibri" w:cs="Calibri"/>
+        <w:t>]. 2017. ‘A Review of Literature Digitization of the Republic of China Period in Digital Humanities’ [</w:t>
+      </w:r>
+      <w:r>
+        <w:t>数字人文背景下民国文献的数字化研究</w:t>
+      </w:r>
+      <w:r>
+        <w:t xml:space="preserve">]. </w:t>
+      </w:r>
+      <w:r>
+        <w:rPr>
           <w:i/>
           <w:iCs/>
         </w:rPr>
-        <w:t>‘Shuzi renwen beijing xia minguo wenxian de shuzihua yanjiu’</w:t>
-      </w:r>
-      <w:r>
-        <w:rPr>
-          <w:rFonts w:ascii="Calibri" w:hAnsi="Calibri" w:cs="Calibri"/>
-        </w:rPr>
+        <w:t>Research on Library Science</w:t>
+      </w:r>
+      <w:r>
         <w:t xml:space="preserve"> [</w:t>
       </w:r>
       <w:r>
-        <w:rPr>
-          <w:rFonts w:ascii="Calibri" w:hAnsi="Calibri" w:cs="Calibri"/>
-        </w:rPr>
-        <w:t>数字人文背景下民国文献的数字化研究</w:t>
-      </w:r>
-      <w:r>
-        <w:rPr>
-          <w:rFonts w:ascii="Calibri" w:hAnsi="Calibri" w:cs="Calibri"/>
-        </w:rPr>
-        <w:t xml:space="preserve">] [A Review of Literature Digitization of the Republic of China Period in Digital Humanities]. </w:t>
-      </w:r>
-      <w:r>
-        <w:rPr>
-          <w:rFonts w:ascii="Calibri" w:hAnsi="Calibri" w:cs="Calibri"/>
-          <w:i/>
-          <w:iCs/>
-        </w:rPr>
-        <w:t>Tushuguan xue yanjiu</w:t>
-      </w:r>
-      <w:r>
-        <w:rPr>
-          <w:rFonts w:ascii="Calibri" w:hAnsi="Calibri" w:cs="Calibri"/>
-        </w:rPr>
-        <w:t xml:space="preserve"> [</w:t>
-      </w:r>
-      <w:r>
-        <w:rPr>
-          <w:rFonts w:ascii="Calibri" w:hAnsi="Calibri" w:cs="Calibri"/>
-        </w:rPr>
         <w:t>图书馆学研究</w:t>
       </w:r>
       <w:r>
-        <w:rPr>
-          <w:rFonts w:ascii="Calibri" w:hAnsi="Calibri" w:cs="Calibri"/>
-        </w:rPr>
         <w:t>], no. 15: 18-21.27. https://doi.org/10.15941/j.cnki.issn1001-0424.2017.15.004.</w:t>
       </w:r>
     </w:p>
@@ -267,6 +226,8 @@
         </w:rPr>
         <w:t>In the future we should fully learn from the successful practices in the field of digital humanities research and provide new methods and perspectives for the in-depth development and utilization of the literature of the Republic of China</w:t>
       </w:r>
+      <w:bookmarkStart w:id="0" w:name="_GoBack"/>
+      <w:bookmarkEnd w:id="0"/>
     </w:p>
     <w:p>
       <w:pPr>
@@ -298,25 +259,29 @@
         </w:rPr>
         <w:t xml:space="preserve">2005 ADHO, then </w:t>
       </w:r>
-      <w:proofErr w:type="spellStart"/>
-      <w:r>
-        <w:rPr>
-          <w:lang w:val="en-GB"/>
-        </w:rPr>
-        <w:t>centers</w:t>
-      </w:r>
-      <w:proofErr w:type="spellEnd"/>
-      <w:r>
-        <w:rPr>
-          <w:lang w:val="en-GB"/>
-        </w:rPr>
-        <w:t xml:space="preserve"> in </w:t>
-      </w:r>
-      <w:r>
-        <w:rPr>
-          <w:lang w:val="en-GB"/>
-        </w:rPr>
-        <w:t>Nam/EU</w:t>
+      <w:r>
+        <w:rPr>
+          <w:lang w:val="en-GB"/>
+        </w:rPr>
+        <w:t xml:space="preserve">centers in </w:t>
+      </w:r>
+      <w:r>
+        <w:rPr>
+          <w:lang w:val="en-GB"/>
+        </w:rPr>
+        <w:t>N</w:t>
+      </w:r>
+      <w:r>
+        <w:rPr>
+          <w:lang w:val="en-GB"/>
+        </w:rPr>
+        <w:t>-A</w:t>
+      </w:r>
+      <w:r>
+        <w:rPr>
+          <w:lang w:val="en-GB"/>
+        </w:rPr>
+        <w:t>m/EU</w:t>
       </w:r>
       <w:r>
         <w:rPr>
@@ -324,19 +289,11 @@
         </w:rPr>
         <w:t xml:space="preserve"> like Harvard, Stanford, Kyoto, UCL (CASA at Bartlett), King’s College (</w:t>
       </w:r>
-      <w:proofErr w:type="spellStart"/>
-      <w:r>
-        <w:rPr>
-          <w:lang w:val="en-GB"/>
-        </w:rPr>
-        <w:t>Center</w:t>
-      </w:r>
-      <w:proofErr w:type="spellEnd"/>
-      <w:r>
-        <w:rPr>
-          <w:lang w:val="en-GB"/>
-        </w:rPr>
-        <w:t xml:space="preserve"> f</w:t>
+      <w:r>
+        <w:rPr>
+          <w:lang w:val="en-GB"/>
+        </w:rPr>
+        <w:t>Center f</w:t>
       </w:r>
       <w:r>
         <w:rPr>
@@ -361,49 +318,13 @@
         <w:rPr>
           <w:lang w:val="en-GB"/>
         </w:rPr>
-        <w:t xml:space="preserve">Taiwan Research </w:t>
-      </w:r>
-      <w:proofErr w:type="spellStart"/>
-      <w:r>
-        <w:rPr>
-          <w:lang w:val="en-GB"/>
-        </w:rPr>
-        <w:t>Center</w:t>
-      </w:r>
-      <w:proofErr w:type="spellEnd"/>
-      <w:r>
-        <w:rPr>
-          <w:lang w:val="en-GB"/>
-        </w:rPr>
-        <w:t xml:space="preserve"> for Digital Humanities, </w:t>
-      </w:r>
-      <w:proofErr w:type="spellStart"/>
-      <w:r>
-        <w:rPr>
-          <w:lang w:val="en-GB"/>
-        </w:rPr>
-        <w:t>Taida</w:t>
-      </w:r>
-      <w:proofErr w:type="spellEnd"/>
-      <w:r>
-        <w:rPr>
-          <w:lang w:val="en-GB"/>
-        </w:rPr>
-        <w:t>, and HK-</w:t>
-      </w:r>
-      <w:proofErr w:type="spellStart"/>
-      <w:r>
-        <w:rPr>
-          <w:lang w:val="en-GB"/>
-        </w:rPr>
-        <w:t>Taida_Beida</w:t>
-      </w:r>
-      <w:proofErr w:type="spellEnd"/>
-      <w:r>
-        <w:rPr>
-          <w:lang w:val="en-GB"/>
-        </w:rPr>
-        <w:t xml:space="preserve"> jointly organised “</w:t>
+        <w:t>Taiwan Research Center for Digital Humanities, Taida</w:t>
+      </w:r>
+      <w:r>
+        <w:rPr>
+          <w:lang w:val="en-GB"/>
+        </w:rPr>
+        <w:t>, and HK-Taida_Beida jointly organised “</w:t>
       </w:r>
       <w:r>
         <w:rPr>
@@ -440,21 +361,7 @@
         <w:rPr>
           <w:lang w:val="en-GB"/>
         </w:rPr>
-        <w:t xml:space="preserve">2011 PRC Wuhan University Digital Humanities Research </w:t>
-      </w:r>
-      <w:proofErr w:type="spellStart"/>
-      <w:r>
-        <w:rPr>
-          <w:lang w:val="en-GB"/>
-        </w:rPr>
-        <w:t>Center</w:t>
-      </w:r>
-      <w:proofErr w:type="spellEnd"/>
-      <w:r>
-        <w:rPr>
-          <w:lang w:val="en-GB"/>
-        </w:rPr>
-        <w:t xml:space="preserve">, 2016 </w:t>
+        <w:t xml:space="preserve">2011 PRC Wuhan University Digital Humanities Research Center, 2016 </w:t>
       </w:r>
       <w:r>
         <w:rPr>
@@ -490,15 +397,7 @@
         </w:numPr>
       </w:pPr>
       <w:r>
-        <w:t xml:space="preserve">DH </w:t>
-      </w:r>
-      <w:proofErr w:type="spellStart"/>
-      <w:r>
-        <w:t>Digitisation</w:t>
-      </w:r>
-      <w:proofErr w:type="spellEnd"/>
-      <w:r>
-        <w:t xml:space="preserve"> projects</w:t>
+        <w:t>DH Digitisation projects</w:t>
       </w:r>
     </w:p>
     <w:p>
@@ -737,47 +636,33 @@
         <w:rPr>
           <w:lang w:val="en-GB"/>
         </w:rPr>
+        <w:t>2. 2. 1 Index database</w:t>
+      </w:r>
+      <w:r>
+        <w:rPr>
+          <w:rFonts w:ascii="AdobeSongStd-Light" w:eastAsia="AdobeSongStd-Light" w:cs="AdobeSongStd-Light" w:hint="eastAsia"/>
+          <w:sz w:val="19"/>
+          <w:szCs w:val="19"/>
+        </w:rPr>
+        <w:t>索引数据库</w:t>
+      </w:r>
+      <w:r>
+        <w:rPr>
+          <w:rFonts w:ascii="AdobeSongStd-Light" w:eastAsia="AdobeSongStd-Light" w:cs="AdobeSongStd-Light" w:hint="eastAsia"/>
+          <w:sz w:val="19"/>
+          <w:szCs w:val="19"/>
+          <w:lang w:val="en-GB"/>
+        </w:rPr>
+        <w:t xml:space="preserve"> </w:t>
+      </w:r>
+    </w:p>
+    <w:p>
+      <w:r>
+        <w:rPr>
+          <w:lang w:val="en-GB"/>
+        </w:rPr>
         <w:lastRenderedPageBreak/>
-        <w:t>2. 2. 1 Index database</w:t>
-      </w:r>
-      <w:r>
-        <w:rPr>
-          <w:rFonts w:ascii="AdobeSongStd-Light" w:eastAsia="AdobeSongStd-Light" w:cs="AdobeSongStd-Light" w:hint="eastAsia"/>
-          <w:sz w:val="19"/>
-          <w:szCs w:val="19"/>
-        </w:rPr>
-        <w:t>索引数据库</w:t>
-      </w:r>
-      <w:r>
-        <w:rPr>
-          <w:rFonts w:ascii="AdobeSongStd-Light" w:eastAsia="AdobeSongStd-Light" w:cs="AdobeSongStd-Light" w:hint="eastAsia"/>
-          <w:sz w:val="19"/>
-          <w:szCs w:val="19"/>
-          <w:lang w:val="en-GB"/>
-        </w:rPr>
-        <w:t xml:space="preserve"> </w:t>
-      </w:r>
-    </w:p>
-    <w:p>
-      <w:r>
-        <w:rPr>
-          <w:lang w:val="en-GB"/>
-        </w:rPr>
-        <w:t xml:space="preserve">2. 2. 2 Thematic </w:t>
-      </w:r>
-      <w:proofErr w:type="gramStart"/>
-      <w:r>
-        <w:rPr>
-          <w:lang w:val="en-GB"/>
-        </w:rPr>
-        <w:t>database</w:t>
-      </w:r>
-      <w:proofErr w:type="gramEnd"/>
-      <w:r>
-        <w:rPr>
-          <w:lang w:val="en-GB"/>
-        </w:rPr>
-        <w:t xml:space="preserve"> for specific content</w:t>
+        <w:t>2. 2. 2 Thematic database for specific content</w:t>
       </w:r>
       <w:r>
         <w:rPr>
@@ -1153,15 +1038,7 @@
           <w:sz w:val="19"/>
           <w:szCs w:val="19"/>
         </w:rPr>
-        <w:t>历史档案类</w:t>
-      </w:r>
-      <w:r>
-        <w:rPr>
-          <w:rFonts w:ascii="AdobeSongStd-Light" w:eastAsia="AdobeSongStd-Light" w:cs="AdobeSongStd-Light" w:hint="eastAsia"/>
-          <w:sz w:val="19"/>
-          <w:szCs w:val="19"/>
-        </w:rPr>
-        <w:t xml:space="preserve"> </w:t>
+        <w:t xml:space="preserve">历史档案类 </w:t>
       </w:r>
       <w:r>
         <w:rPr>
@@ -1192,15 +1069,7 @@
           <w:sz w:val="19"/>
           <w:szCs w:val="19"/>
         </w:rPr>
-        <w:t>艺术类</w:t>
-      </w:r>
-      <w:r>
-        <w:rPr>
-          <w:rFonts w:ascii="AdobeSongStd-Light" w:eastAsia="AdobeSongStd-Light" w:cs="AdobeSongStd-Light" w:hint="eastAsia"/>
-          <w:sz w:val="19"/>
-          <w:szCs w:val="19"/>
-        </w:rPr>
-        <w:t xml:space="preserve"> </w:t>
+        <w:t xml:space="preserve">艺术类 </w:t>
       </w:r>
       <w:r>
         <w:rPr>
@@ -1286,7 +1155,6 @@
         </w:rPr>
         <w:t>“</w:t>
       </w:r>
-      <w:proofErr w:type="gramStart"/>
       <w:r>
         <w:rPr>
           <w:rFonts w:ascii="AdobeSongStd-Light" w:eastAsia="AdobeSongStd-Light" w:cs="AdobeSongStd-Light" w:hint="eastAsia"/>
@@ -1313,7 +1181,6 @@
         </w:rPr>
         <w:t>CBDB</w:t>
       </w:r>
-      <w:proofErr w:type="gramEnd"/>
       <w:r>
         <w:rPr>
           <w:rFonts w:ascii="AdobeHeitiStd-Regular" w:eastAsia="AdobeHeitiStd-Regular" w:cs="AdobeHeitiStd-Regular"/>
@@ -1383,19 +1250,7 @@
         <w:rPr>
           <w:lang w:val="en-GB"/>
         </w:rPr>
-        <w:t>Visual display of the literature text</w:t>
-      </w:r>
-      <w:r>
-        <w:rPr>
-          <w:lang w:val="en-GB"/>
-        </w:rPr>
-        <w:t xml:space="preserve">: </w:t>
-      </w:r>
-      <w:r>
-        <w:rPr>
-          <w:lang w:val="en-GB"/>
-        </w:rPr>
-        <w:t xml:space="preserve">same-screen comparison </w:t>
+        <w:t xml:space="preserve">Visual display of the literature text: same-screen comparison </w:t>
       </w:r>
       <w:r>
         <w:rPr>
@@ -1409,13 +1264,7 @@
         <w:rPr>
           <w:lang w:val="en-GB"/>
         </w:rPr>
-        <w:t>of search results</w:t>
-      </w:r>
-      <w:r>
-        <w:rPr>
-          <w:lang w:val="en-GB"/>
-        </w:rPr>
-        <w:t>, esp. commercial products</w:t>
+        <w:t>of search results, esp. commercial products</w:t>
       </w:r>
     </w:p>
     <w:p>
@@ -1454,21 +1303,7 @@
         <w:rPr>
           <w:lang w:val="en-GB"/>
         </w:rPr>
-        <w:t xml:space="preserve">In the future digitization of the literature of the Republic of China, we should make full use of visualization technology, develop more visualization projects, and introduce some visualization tools such as </w:t>
-      </w:r>
-      <w:proofErr w:type="spellStart"/>
-      <w:r>
-        <w:rPr>
-          <w:lang w:val="en-GB"/>
-        </w:rPr>
-        <w:t>Gephi</w:t>
-      </w:r>
-      <w:proofErr w:type="spellEnd"/>
-      <w:r>
-        <w:rPr>
-          <w:lang w:val="en-GB"/>
-        </w:rPr>
-        <w:t xml:space="preserve"> to present the literature of the Republic of China more intuitively.</w:t>
+        <w:t>In the future digitization of the literature of the Republic of China, we should make full use of visualization technology, develop more visualization projects, and introduce some visualization tools such as Gephi to present the literature of the Republic of China more intuitively.</w:t>
       </w:r>
     </w:p>
     <w:p>
@@ -1502,7 +1337,6 @@
         <w:rPr>
           <w:lang w:val="en-GB"/>
         </w:rPr>
-        <w:lastRenderedPageBreak/>
         <w:t xml:space="preserve">Generally speaking, the application of GIS technology in the historical field can be broadly classified into three aspects: </w:t>
       </w:r>
     </w:p>
@@ -1553,6 +1387,7 @@
         <w:rPr>
           <w:lang w:val="en-GB"/>
         </w:rPr>
+        <w:lastRenderedPageBreak/>
         <w:t>the management and visualization of spatial historical data</w:t>
       </w:r>
       <w:r>
@@ -1799,8 +1634,6 @@
         </w:rPr>
         <w:t>give play to the respective strengths of digital technology and humanities research, and jointly promote the development of the digitization of the Republic of China literature in a deeper and broader direction</w:t>
       </w:r>
-      <w:bookmarkStart w:id="0" w:name="_GoBack"/>
-      <w:bookmarkEnd w:id="0"/>
     </w:p>
     <w:sectPr>
       <w:pgSz w:w="12240" w:h="15840"/>
@@ -1813,7 +1646,7 @@
 </file>
 
 <file path=word/endnotes.xml><?xml version="1.0" encoding="utf-8"?>
-<w:endnotes xmlns:wpc="http://schemas.microsoft.com/office/word/2010/wordprocessingCanvas" xmlns:cx="http://schemas.microsoft.com/office/drawing/2014/chartex" xmlns:cx1="http://schemas.microsoft.com/office/drawing/2015/9/8/chartex" xmlns:cx2="http://schemas.microsoft.com/office/drawing/2015/10/21/chartex" xmlns:cx3="http://schemas.microsoft.com/office/drawing/2016/5/9/chartex" xmlns:cx4="http://schemas.microsoft.com/office/drawing/2016/5/10/chartex" xmlns:cx5="http://schemas.microsoft.com/office/drawing/2016/5/11/chartex" xmlns:cx6="http://schemas.microsoft.com/office/drawing/2016/5/12/chartex" xmlns:cx7="http://schemas.microsoft.com/office/drawing/2016/5/13/chartex" xmlns:cx8="http://schemas.microsoft.com/office/drawing/2016/5/14/chartex" xmlns:mc="http://schemas.openxmlformats.org/markup-compatibility/2006" xmlns:aink="http://schemas.microsoft.com/office/drawing/2016/ink" xmlns:am3d="http://schemas.microsoft.com/office/drawing/2017/model3d" xmlns:o="urn:schemas-microsoft-com:office:office" xmlns:r="http://schemas.openxmlformats.org/officeDocument/2006/relationships" xmlns:m="http://schemas.openxmlformats.org/officeDocument/2006/math" xmlns:v="urn:schemas-microsoft-com:vml" xmlns:wp14="http://schemas.microsoft.com/office/word/2010/wordprocessingDrawing" xmlns:wp="http://schemas.openxmlformats.org/drawingml/2006/wordprocessingDrawing" xmlns:w10="urn:schemas-microsoft-com:office:word" xmlns:w="http://schemas.openxmlformats.org/wordprocessingml/2006/main" xmlns:w14="http://schemas.microsoft.com/office/word/2010/wordml" xmlns:w15="http://schemas.microsoft.com/office/word/2012/wordml" xmlns:w16cid="http://schemas.microsoft.com/office/word/2016/wordml/cid" xmlns:w16se="http://schemas.microsoft.com/office/word/2015/wordml/symex" xmlns:wpg="http://schemas.microsoft.com/office/word/2010/wordprocessingGroup" xmlns:wpi="http://schemas.microsoft.com/office/word/2010/wordprocessingInk" xmlns:wne="http://schemas.microsoft.com/office/word/2006/wordml" xmlns:wps="http://schemas.microsoft.com/office/word/2010/wordprocessingShape" mc:Ignorable="w14 w15 w16se w16cid wp14">
+<w:endnotes xmlns:wpc="http://schemas.microsoft.com/office/word/2010/wordprocessingCanvas" xmlns:cx="http://schemas.microsoft.com/office/drawing/2014/chartex" xmlns:cx1="http://schemas.microsoft.com/office/drawing/2015/9/8/chartex" xmlns:mc="http://schemas.openxmlformats.org/markup-compatibility/2006" xmlns:o="urn:schemas-microsoft-com:office:office" xmlns:r="http://schemas.openxmlformats.org/officeDocument/2006/relationships" xmlns:m="http://schemas.openxmlformats.org/officeDocument/2006/math" xmlns:v="urn:schemas-microsoft-com:vml" xmlns:wp14="http://schemas.microsoft.com/office/word/2010/wordprocessingDrawing" xmlns:wp="http://schemas.openxmlformats.org/drawingml/2006/wordprocessingDrawing" xmlns:w10="urn:schemas-microsoft-com:office:word" xmlns:w="http://schemas.openxmlformats.org/wordprocessingml/2006/main" xmlns:w14="http://schemas.microsoft.com/office/word/2010/wordml" xmlns:w15="http://schemas.microsoft.com/office/word/2012/wordml" xmlns:w16se="http://schemas.microsoft.com/office/word/2015/wordml/symex" xmlns:wpg="http://schemas.microsoft.com/office/word/2010/wordprocessingGroup" xmlns:wpi="http://schemas.microsoft.com/office/word/2010/wordprocessingInk" xmlns:wne="http://schemas.microsoft.com/office/word/2006/wordml" xmlns:wps="http://schemas.microsoft.com/office/word/2010/wordprocessingShape" mc:Ignorable="w14 w15 w16se wp14">
   <w:endnote w:type="separator" w:id="-1">
     <w:p>
       <w:pPr>
@@ -1838,7 +1671,7 @@
 </file>
 
 <file path=word/footnotes.xml><?xml version="1.0" encoding="utf-8"?>
-<w:footnotes xmlns:wpc="http://schemas.microsoft.com/office/word/2010/wordprocessingCanvas" xmlns:cx="http://schemas.microsoft.com/office/drawing/2014/chartex" xmlns:cx1="http://schemas.microsoft.com/office/drawing/2015/9/8/chartex" xmlns:cx2="http://schemas.microsoft.com/office/drawing/2015/10/21/chartex" xmlns:cx3="http://schemas.microsoft.com/office/drawing/2016/5/9/chartex" xmlns:cx4="http://schemas.microsoft.com/office/drawing/2016/5/10/chartex" xmlns:cx5="http://schemas.microsoft.com/office/drawing/2016/5/11/chartex" xmlns:cx6="http://schemas.microsoft.com/office/drawing/2016/5/12/chartex" xmlns:cx7="http://schemas.microsoft.com/office/drawing/2016/5/13/chartex" xmlns:cx8="http://schemas.microsoft.com/office/drawing/2016/5/14/chartex" xmlns:mc="http://schemas.openxmlformats.org/markup-compatibility/2006" xmlns:aink="http://schemas.microsoft.com/office/drawing/2016/ink" xmlns:am3d="http://schemas.microsoft.com/office/drawing/2017/model3d" xmlns:o="urn:schemas-microsoft-com:office:office" xmlns:r="http://schemas.openxmlformats.org/officeDocument/2006/relationships" xmlns:m="http://schemas.openxmlformats.org/officeDocument/2006/math" xmlns:v="urn:schemas-microsoft-com:vml" xmlns:wp14="http://schemas.microsoft.com/office/word/2010/wordprocessingDrawing" xmlns:wp="http://schemas.openxmlformats.org/drawingml/2006/wordprocessingDrawing" xmlns:w10="urn:schemas-microsoft-com:office:word" xmlns:w="http://schemas.openxmlformats.org/wordprocessingml/2006/main" xmlns:w14="http://schemas.microsoft.com/office/word/2010/wordml" xmlns:w15="http://schemas.microsoft.com/office/word/2012/wordml" xmlns:w16cid="http://schemas.microsoft.com/office/word/2016/wordml/cid" xmlns:w16se="http://schemas.microsoft.com/office/word/2015/wordml/symex" xmlns:wpg="http://schemas.microsoft.com/office/word/2010/wordprocessingGroup" xmlns:wpi="http://schemas.microsoft.com/office/word/2010/wordprocessingInk" xmlns:wne="http://schemas.microsoft.com/office/word/2006/wordml" xmlns:wps="http://schemas.microsoft.com/office/word/2010/wordprocessingShape" mc:Ignorable="w14 w15 w16se w16cid wp14">
+<w:footnotes xmlns:wpc="http://schemas.microsoft.com/office/word/2010/wordprocessingCanvas" xmlns:cx="http://schemas.microsoft.com/office/drawing/2014/chartex" xmlns:cx1="http://schemas.microsoft.com/office/drawing/2015/9/8/chartex" xmlns:mc="http://schemas.openxmlformats.org/markup-compatibility/2006" xmlns:o="urn:schemas-microsoft-com:office:office" xmlns:r="http://schemas.openxmlformats.org/officeDocument/2006/relationships" xmlns:m="http://schemas.openxmlformats.org/officeDocument/2006/math" xmlns:v="urn:schemas-microsoft-com:vml" xmlns:wp14="http://schemas.microsoft.com/office/word/2010/wordprocessingDrawing" xmlns:wp="http://schemas.openxmlformats.org/drawingml/2006/wordprocessingDrawing" xmlns:w10="urn:schemas-microsoft-com:office:word" xmlns:w="http://schemas.openxmlformats.org/wordprocessingml/2006/main" xmlns:w14="http://schemas.microsoft.com/office/word/2010/wordml" xmlns:w15="http://schemas.microsoft.com/office/word/2012/wordml" xmlns:w16se="http://schemas.microsoft.com/office/word/2015/wordml/symex" xmlns:wpg="http://schemas.microsoft.com/office/word/2010/wordprocessingGroup" xmlns:wpi="http://schemas.microsoft.com/office/word/2010/wordprocessingInk" xmlns:wne="http://schemas.microsoft.com/office/word/2006/wordml" xmlns:wps="http://schemas.microsoft.com/office/word/2010/wordprocessingShape" mc:Ignorable="w14 w15 w16se wp14">
   <w:footnote w:type="separator" w:id="-1">
     <w:p>
       <w:pPr>
@@ -1863,7 +1696,7 @@
 </file>
 
 <file path=word/numbering.xml><?xml version="1.0" encoding="utf-8"?>
-<w:numbering xmlns:wpc="http://schemas.microsoft.com/office/word/2010/wordprocessingCanvas" xmlns:cx="http://schemas.microsoft.com/office/drawing/2014/chartex" xmlns:cx1="http://schemas.microsoft.com/office/drawing/2015/9/8/chartex" xmlns:cx2="http://schemas.microsoft.com/office/drawing/2015/10/21/chartex" xmlns:cx3="http://schemas.microsoft.com/office/drawing/2016/5/9/chartex" xmlns:cx4="http://schemas.microsoft.com/office/drawing/2016/5/10/chartex" xmlns:cx5="http://schemas.microsoft.com/office/drawing/2016/5/11/chartex" xmlns:cx6="http://schemas.microsoft.com/office/drawing/2016/5/12/chartex" xmlns:cx7="http://schemas.microsoft.com/office/drawing/2016/5/13/chartex" xmlns:cx8="http://schemas.microsoft.com/office/drawing/2016/5/14/chartex" xmlns:mc="http://schemas.openxmlformats.org/markup-compatibility/2006" xmlns:aink="http://schemas.microsoft.com/office/drawing/2016/ink" xmlns:am3d="http://schemas.microsoft.com/office/drawing/2017/model3d" xmlns:o="urn:schemas-microsoft-com:office:office" xmlns:r="http://schemas.openxmlformats.org/officeDocument/2006/relationships" xmlns:m="http://schemas.openxmlformats.org/officeDocument/2006/math" xmlns:v="urn:schemas-microsoft-com:vml" xmlns:wp14="http://schemas.microsoft.com/office/word/2010/wordprocessingDrawing" xmlns:wp="http://schemas.openxmlformats.org/drawingml/2006/wordprocessingDrawing" xmlns:w10="urn:schemas-microsoft-com:office:word" xmlns:w="http://schemas.openxmlformats.org/wordprocessingml/2006/main" xmlns:w14="http://schemas.microsoft.com/office/word/2010/wordml" xmlns:w15="http://schemas.microsoft.com/office/word/2012/wordml" xmlns:w16cid="http://schemas.microsoft.com/office/word/2016/wordml/cid" xmlns:w16se="http://schemas.microsoft.com/office/word/2015/wordml/symex" xmlns:wpg="http://schemas.microsoft.com/office/word/2010/wordprocessingGroup" xmlns:wpi="http://schemas.microsoft.com/office/word/2010/wordprocessingInk" xmlns:wne="http://schemas.microsoft.com/office/word/2006/wordml" xmlns:wps="http://schemas.microsoft.com/office/word/2010/wordprocessingShape" mc:Ignorable="w14 w15 w16se w16cid wp14">
+<w:numbering xmlns:wpc="http://schemas.microsoft.com/office/word/2010/wordprocessingCanvas" xmlns:cx="http://schemas.microsoft.com/office/drawing/2014/chartex" xmlns:cx1="http://schemas.microsoft.com/office/drawing/2015/9/8/chartex" xmlns:mc="http://schemas.openxmlformats.org/markup-compatibility/2006" xmlns:o="urn:schemas-microsoft-com:office:office" xmlns:r="http://schemas.openxmlformats.org/officeDocument/2006/relationships" xmlns:m="http://schemas.openxmlformats.org/officeDocument/2006/math" xmlns:v="urn:schemas-microsoft-com:vml" xmlns:wp14="http://schemas.microsoft.com/office/word/2010/wordprocessingDrawing" xmlns:wp="http://schemas.openxmlformats.org/drawingml/2006/wordprocessingDrawing" xmlns:w10="urn:schemas-microsoft-com:office:word" xmlns:w="http://schemas.openxmlformats.org/wordprocessingml/2006/main" xmlns:w14="http://schemas.microsoft.com/office/word/2010/wordml" xmlns:w15="http://schemas.microsoft.com/office/word/2012/wordml" xmlns:w16se="http://schemas.microsoft.com/office/word/2015/wordml/symex" xmlns:wpg="http://schemas.microsoft.com/office/word/2010/wordprocessingGroup" xmlns:wpi="http://schemas.microsoft.com/office/word/2010/wordprocessingInk" xmlns:wne="http://schemas.microsoft.com/office/word/2006/wordml" xmlns:wps="http://schemas.microsoft.com/office/word/2010/wordprocessingShape" mc:Ignorable="w14 w15 w16se wp14">
   <w:abstractNum w:abstractNumId="0" w15:restartNumberingAfterBreak="0">
     <w:nsid w:val="1C68081D"/>
     <w:multiLevelType w:val="hybridMultilevel"/>
@@ -2377,7 +2210,7 @@
 </file>
 
 <file path=word/styles.xml><?xml version="1.0" encoding="utf-8"?>
-<w:styles xmlns:mc="http://schemas.openxmlformats.org/markup-compatibility/2006" xmlns:r="http://schemas.openxmlformats.org/officeDocument/2006/relationships" xmlns:w="http://schemas.openxmlformats.org/wordprocessingml/2006/main" xmlns:w14="http://schemas.microsoft.com/office/word/2010/wordml" xmlns:w15="http://schemas.microsoft.com/office/word/2012/wordml" xmlns:w16cid="http://schemas.microsoft.com/office/word/2016/wordml/cid" xmlns:w16se="http://schemas.microsoft.com/office/word/2015/wordml/symex" mc:Ignorable="w14 w15 w16se w16cid">
+<w:styles xmlns:mc="http://schemas.openxmlformats.org/markup-compatibility/2006" xmlns:r="http://schemas.openxmlformats.org/officeDocument/2006/relationships" xmlns:w="http://schemas.openxmlformats.org/wordprocessingml/2006/main" xmlns:w14="http://schemas.microsoft.com/office/word/2010/wordml" xmlns:w15="http://schemas.microsoft.com/office/word/2012/wordml" xmlns:w16se="http://schemas.microsoft.com/office/word/2015/wordml/symex" mc:Ignorable="w14 w15 w16se">
   <w:docDefaults>
     <w:rPrDefault>
       <w:rPr>
@@ -2393,7 +2226,7 @@
       </w:pPr>
     </w:pPrDefault>
   </w:docDefaults>
-  <w:latentStyles w:defLockedState="0" w:defUIPriority="99" w:defSemiHidden="0" w:defUnhideWhenUsed="0" w:defQFormat="0" w:count="375">
+  <w:latentStyles w:defLockedState="0" w:defUIPriority="99" w:defSemiHidden="0" w:defUnhideWhenUsed="0" w:defQFormat="0" w:count="371">
     <w:lsdException w:name="Normal" w:uiPriority="0" w:qFormat="1"/>
     <w:lsdException w:name="heading 1" w:uiPriority="9" w:qFormat="1"/>
     <w:lsdException w:name="heading 2" w:semiHidden="1" w:uiPriority="9" w:unhideWhenUsed="1" w:qFormat="1"/>
@@ -2499,6 +2332,7 @@
     <w:lsdException w:name="HTML Sample" w:semiHidden="1" w:unhideWhenUsed="1"/>
     <w:lsdException w:name="HTML Typewriter" w:semiHidden="1" w:unhideWhenUsed="1"/>
     <w:lsdException w:name="HTML Variable" w:semiHidden="1" w:unhideWhenUsed="1"/>
+    <w:lsdException w:name="Normal Table" w:semiHidden="1" w:unhideWhenUsed="1"/>
     <w:lsdException w:name="annotation subject" w:semiHidden="1" w:unhideWhenUsed="1"/>
     <w:lsdException w:name="No List" w:semiHidden="1" w:unhideWhenUsed="1"/>
     <w:lsdException w:name="Outline List 1" w:semiHidden="1" w:unhideWhenUsed="1"/>
@@ -2542,8 +2376,10 @@
     <w:lsdException w:name="Table Elegant" w:semiHidden="1" w:unhideWhenUsed="1"/>
     <w:lsdException w:name="Table Professional" w:semiHidden="1" w:unhideWhenUsed="1"/>
     <w:lsdException w:name="Table Subtle 1" w:semiHidden="1" w:unhideWhenUsed="1"/>
+    <w:lsdException w:name="Table Subtle 2" w:semiHidden="1" w:unhideWhenUsed="1"/>
     <w:lsdException w:name="Table Web 1" w:semiHidden="1" w:unhideWhenUsed="1"/>
     <w:lsdException w:name="Table Web 2" w:semiHidden="1" w:unhideWhenUsed="1"/>
+    <w:lsdException w:name="Table Web 3" w:semiHidden="1" w:unhideWhenUsed="1"/>
     <w:lsdException w:name="Balloon Text" w:semiHidden="1" w:unhideWhenUsed="1"/>
     <w:lsdException w:name="Table Grid" w:uiPriority="39"/>
     <w:lsdException w:name="Table Theme" w:semiHidden="1" w:unhideWhenUsed="1"/>
@@ -2762,10 +2598,6 @@
     <w:lsdException w:name="List Table 5 Dark Accent 6" w:uiPriority="50"/>
     <w:lsdException w:name="List Table 6 Colorful Accent 6" w:uiPriority="51"/>
     <w:lsdException w:name="List Table 7 Colorful Accent 6" w:uiPriority="52"/>
-    <w:lsdException w:name="Mention" w:semiHidden="1" w:unhideWhenUsed="1"/>
-    <w:lsdException w:name="Smart Hyperlink" w:semiHidden="1" w:unhideWhenUsed="1"/>
-    <w:lsdException w:name="Hashtag" w:semiHidden="1" w:unhideWhenUsed="1"/>
-    <w:lsdException w:name="Unresolved Mention" w:semiHidden="1" w:unhideWhenUsed="1"/>
   </w:latentStyles>
   <w:style w:type="paragraph" w:default="1" w:styleId="Normal">
     <w:name w:val="Normal"/>
@@ -2774,7 +2606,6 @@
   <w:style w:type="character" w:default="1" w:styleId="DefaultParagraphFont">
     <w:name w:val="Default Paragraph Font"/>
     <w:uiPriority w:val="1"/>
-    <w:semiHidden/>
     <w:unhideWhenUsed/>
   </w:style>
   <w:style w:type="table" w:default="1" w:styleId="TableNormal">

</xml_diff>